<commit_message>
Removed unused agenda. Removed spaces from 4-16 minutes.
</commit_message>
<xml_diff>
--- a/Documents/Meetings/4_16_2015/26_Minutes.docx
+++ b/Documents/Meetings/4_16_2015/26_Minutes.docx
@@ -12,8 +12,6 @@
           <w:szCs w:val="24"/>
         </w:rPr>
       </w:pPr>
-      <w:bookmarkStart w:id="0" w:name="_GoBack"/>
-      <w:bookmarkEnd w:id="0"/>
       <w:r>
         <w:rPr>
           <w:rFonts w:ascii="Times New Roman" w:hAnsi="Times New Roman" w:cs="Times New Roman"/>
@@ -52,17 +50,7 @@
           <w:sz w:val="24"/>
           <w:szCs w:val="24"/>
         </w:rPr>
-        <w:t xml:space="preserve">Begin </w:t>
-      </w:r>
-      <w:proofErr w:type="gramStart"/>
-      <w:r>
-        <w:rPr>
-          <w:rFonts w:ascii="Times New Roman" w:hAnsi="Times New Roman" w:cs="Times New Roman"/>
-          <w:b/>
-          <w:sz w:val="24"/>
-          <w:szCs w:val="24"/>
-        </w:rPr>
-        <w:t>Time</w:t>
+        <w:t>Begin Time</w:t>
       </w:r>
       <w:r>
         <w:rPr>
@@ -72,7 +60,6 @@
         </w:rPr>
         <w:t xml:space="preserve">  :</w:t>
       </w:r>
-      <w:proofErr w:type="gramEnd"/>
       <w:r>
         <w:rPr>
           <w:rFonts w:ascii="Times New Roman" w:hAnsi="Times New Roman" w:cs="Times New Roman"/>
@@ -233,9 +220,25 @@
           <w:sz w:val="24"/>
           <w:szCs w:val="24"/>
         </w:rPr>
-        <w:t xml:space="preserve">Members </w:t>
-      </w:r>
-      <w:proofErr w:type="gramStart"/>
+        <w:t>Members Present :</w:t>
+      </w:r>
+      <w:r>
+        <w:rPr>
+          <w:rFonts w:ascii="Times New Roman" w:hAnsi="Times New Roman" w:cs="Times New Roman"/>
+          <w:sz w:val="24"/>
+          <w:szCs w:val="24"/>
+        </w:rPr>
+        <w:t xml:space="preserve"> Scott Smoke, Riley Smith, Jordan Beck, Joshua Ford, Jeffrey Allen</w:t>
+      </w:r>
+    </w:p>
+    <w:p>
+      <w:pPr>
+        <w:rPr>
+          <w:rFonts w:ascii="Times New Roman" w:hAnsi="Times New Roman" w:cs="Times New Roman"/>
+          <w:sz w:val="24"/>
+          <w:szCs w:val="24"/>
+        </w:rPr>
+      </w:pPr>
       <w:r>
         <w:rPr>
           <w:rFonts w:ascii="Times New Roman" w:hAnsi="Times New Roman" w:cs="Times New Roman"/>
@@ -243,54 +246,7 @@
           <w:sz w:val="24"/>
           <w:szCs w:val="24"/>
         </w:rPr>
-        <w:t>Present :</w:t>
-      </w:r>
-      <w:proofErr w:type="gramEnd"/>
-      <w:r>
-        <w:rPr>
-          <w:rFonts w:ascii="Times New Roman" w:hAnsi="Times New Roman" w:cs="Times New Roman"/>
-          <w:sz w:val="24"/>
-          <w:szCs w:val="24"/>
-        </w:rPr>
-        <w:t xml:space="preserve"> Scott Smoke, Riley Smith, Jordan Beck, Joshua Ford, Jeffrey Allen</w:t>
-      </w:r>
-    </w:p>
-    <w:p>
-      <w:pPr>
-        <w:rPr>
-          <w:rFonts w:ascii="Times New Roman" w:hAnsi="Times New Roman" w:cs="Times New Roman"/>
-          <w:sz w:val="24"/>
-          <w:szCs w:val="24"/>
-        </w:rPr>
-      </w:pPr>
-      <w:r>
-        <w:rPr>
-          <w:rFonts w:ascii="Times New Roman" w:hAnsi="Times New Roman" w:cs="Times New Roman"/>
-          <w:b/>
-          <w:sz w:val="24"/>
-          <w:szCs w:val="24"/>
-        </w:rPr>
-        <w:t xml:space="preserve">Members </w:t>
-      </w:r>
-      <w:proofErr w:type="gramStart"/>
-      <w:r>
-        <w:rPr>
-          <w:rFonts w:ascii="Times New Roman" w:hAnsi="Times New Roman" w:cs="Times New Roman"/>
-          <w:b/>
-          <w:sz w:val="24"/>
-          <w:szCs w:val="24"/>
-        </w:rPr>
-        <w:t>Absent  :</w:t>
-      </w:r>
-      <w:proofErr w:type="gramEnd"/>
-      <w:r>
-        <w:rPr>
-          <w:rFonts w:ascii="Times New Roman" w:hAnsi="Times New Roman" w:cs="Times New Roman"/>
-          <w:b/>
-          <w:sz w:val="24"/>
-          <w:szCs w:val="24"/>
-        </w:rPr>
-        <w:t xml:space="preserve"> </w:t>
+        <w:t xml:space="preserve">Members Absent  : </w:t>
       </w:r>
       <w:r>
         <w:rPr>
@@ -702,7 +658,17 @@
           <w:sz w:val="24"/>
           <w:szCs w:val="24"/>
         </w:rPr>
-        <w:t>Too many pop ups if every error encountered is displayed to the user.</w:t>
+        <w:t>Team decided that there are t</w:t>
+      </w:r>
+      <w:bookmarkStart w:id="0" w:name="_GoBack"/>
+      <w:bookmarkEnd w:id="0"/>
+      <w:r>
+        <w:rPr>
+          <w:rFonts w:ascii="Times New Roman" w:hAnsi="Times New Roman" w:cs="Times New Roman"/>
+          <w:sz w:val="24"/>
+          <w:szCs w:val="24"/>
+        </w:rPr>
+        <w:t>oo many pop ups if every error encountered is displayed to the user.</w:t>
       </w:r>
     </w:p>
     <w:p>

</xml_diff>